<commit_message>
Novo update de documentacao e backend
closes #7
closes #11
</commit_message>
<xml_diff>
--- a/Documentação/Padroes adotados/Documento de requisitos.docx
+++ b/Documentação/Padroes adotados/Documento de requisitos.docx
@@ -2747,12 +2747,12 @@
           <wp:inline distB="114300" distT="114300" distL="114300" distR="114300">
             <wp:extent cx="371475" cy="466725"/>
             <wp:effectExtent b="0" l="0" r="0" t="0"/>
-            <wp:docPr id="28" name="image28.png"/>
+            <wp:docPr id="28" name="image24.png"/>
             <a:graphic>
               <a:graphicData uri="http://schemas.openxmlformats.org/drawingml/2006/picture">
                 <pic:pic>
                   <pic:nvPicPr>
-                    <pic:cNvPr id="0" name="image28.png"/>
+                    <pic:cNvPr id="0" name="image24.png"/>
                     <pic:cNvPicPr preferRelativeResize="0"/>
                   </pic:nvPicPr>
                   <pic:blipFill>
@@ -4053,12 +4053,12 @@
           <wp:inline distB="114300" distT="114300" distL="114300" distR="114300">
             <wp:extent cx="4491038" cy="8250758"/>
             <wp:effectExtent b="0" l="0" r="0" t="0"/>
-            <wp:docPr id="29" name="image29.png"/>
+            <wp:docPr id="29" name="image27.png"/>
             <a:graphic>
               <a:graphicData uri="http://schemas.openxmlformats.org/drawingml/2006/picture">
                 <pic:pic>
                   <pic:nvPicPr>
-                    <pic:cNvPr id="0" name="image29.png"/>
+                    <pic:cNvPr id="0" name="image27.png"/>
                     <pic:cNvPicPr preferRelativeResize="0"/>
                   </pic:nvPicPr>
                   <pic:blipFill>
@@ -4191,12 +4191,12 @@
           <wp:inline distB="114300" distT="114300" distL="114300" distR="114300">
             <wp:extent cx="371475" cy="466725"/>
             <wp:effectExtent b="0" l="0" r="0" t="0"/>
-            <wp:docPr id="14" name="image16.png"/>
+            <wp:docPr id="15" name="image5.png"/>
             <a:graphic>
               <a:graphicData uri="http://schemas.openxmlformats.org/drawingml/2006/picture">
                 <pic:pic>
                   <pic:nvPicPr>
-                    <pic:cNvPr id="0" name="image16.png"/>
+                    <pic:cNvPr id="0" name="image5.png"/>
                     <pic:cNvPicPr preferRelativeResize="0"/>
                   </pic:nvPicPr>
                   <pic:blipFill>
@@ -14807,7 +14807,7 @@
           <w:szCs w:val="24"/>
           <w:rtl w:val="0"/>
         </w:rPr>
-        <w:t xml:space="preserve">[RF011] &lt;Alterar dados da passagem&gt;</w:t>
+        <w:t xml:space="preserve">[RF011] &lt;Alterar dados do Avião&gt;</w:t>
       </w:r>
       <w:r>
         <w:rPr>
@@ -16430,12 +16430,12 @@
           <wp:inline distB="114300" distT="114300" distL="114300" distR="114300">
             <wp:extent cx="371475" cy="466725"/>
             <wp:effectExtent b="0" l="0" r="0" t="0"/>
-            <wp:docPr id="3" name="image8.png"/>
+            <wp:docPr id="3" name="image3.png"/>
             <a:graphic>
               <a:graphicData uri="http://schemas.openxmlformats.org/drawingml/2006/picture">
                 <pic:pic>
                   <pic:nvPicPr>
-                    <pic:cNvPr id="0" name="image8.png"/>
+                    <pic:cNvPr id="0" name="image3.png"/>
                     <pic:cNvPicPr preferRelativeResize="0"/>
                   </pic:nvPicPr>
                   <pic:blipFill>
@@ -18154,12 +18154,12 @@
           <wp:inline distB="114300" distT="114300" distL="114300" distR="114300">
             <wp:extent cx="371475" cy="466725"/>
             <wp:effectExtent b="0" l="0" r="0" t="0"/>
-            <wp:docPr id="26" name="image21.png"/>
+            <wp:docPr id="26" name="image17.png"/>
             <a:graphic>
               <a:graphicData uri="http://schemas.openxmlformats.org/drawingml/2006/picture">
                 <pic:pic>
                   <pic:nvPicPr>
-                    <pic:cNvPr id="0" name="image21.png"/>
+                    <pic:cNvPr id="0" name="image17.png"/>
                     <pic:cNvPicPr preferRelativeResize="0"/>
                   </pic:nvPicPr>
                   <pic:blipFill>
@@ -18540,29 +18540,17 @@
         </w:rPr>
       </w:pPr>
       <w:r>
-        <w:rPr>
-          <w:rFonts w:ascii="Calibri" w:cs="Calibri" w:eastAsia="Calibri" w:hAnsi="Calibri"/>
-          <w:b w:val="0"/>
-          <w:i w:val="0"/>
-          <w:smallCaps w:val="0"/>
-          <w:strike w:val="0"/>
-          <w:color w:val="000000"/>
-          <w:sz w:val="20"/>
-          <w:szCs w:val="20"/>
-          <w:u w:val="none"/>
-          <w:shd w:fill="auto" w:val="clear"/>
-          <w:vertAlign w:val="baseline"/>
-        </w:rPr>
+        <w:rPr/>
         <w:drawing>
-          <wp:inline distB="0" distT="0" distL="0" distR="0">
-            <wp:extent cx="5612130" cy="2613660"/>
+          <wp:inline distB="114300" distT="114300" distL="114300" distR="114300">
+            <wp:extent cx="5734050" cy="3581400"/>
             <wp:effectExtent b="0" l="0" r="0" t="0"/>
-            <wp:docPr descr="C:\Users\User\Downloads\WhatsApp Image 2019-11-29 at 12.44.08.jpeg" id="16" name="image12.jpg"/>
+            <wp:docPr id="5" name="image29.png"/>
             <a:graphic>
               <a:graphicData uri="http://schemas.openxmlformats.org/drawingml/2006/picture">
                 <pic:pic>
                   <pic:nvPicPr>
-                    <pic:cNvPr descr="C:\Users\User\Downloads\WhatsApp Image 2019-11-29 at 12.44.08.jpeg" id="0" name="image12.jpg"/>
+                    <pic:cNvPr id="0" name="image29.png"/>
                     <pic:cNvPicPr preferRelativeResize="0"/>
                   </pic:nvPicPr>
                   <pic:blipFill>
@@ -18575,7 +18563,7 @@
                   <pic:spPr>
                     <a:xfrm>
                       <a:off x="0" y="0"/>
-                      <a:ext cx="5612130" cy="2613660"/>
+                      <a:ext cx="5734050" cy="3581400"/>
                     </a:xfrm>
                     <a:prstGeom prst="rect"/>
                     <a:ln/>
@@ -18794,12 +18782,12 @@
           <wp:inline distB="114300" distT="114300" distL="114300" distR="114300">
             <wp:extent cx="2314575" cy="2857500"/>
             <wp:effectExtent b="0" l="0" r="0" t="0"/>
-            <wp:docPr id="19" name="image14.png"/>
+            <wp:docPr id="19" name="image20.png"/>
             <a:graphic>
               <a:graphicData uri="http://schemas.openxmlformats.org/drawingml/2006/picture">
                 <pic:pic>
                   <pic:nvPicPr>
-                    <pic:cNvPr id="0" name="image14.png"/>
+                    <pic:cNvPr id="0" name="image20.png"/>
                     <pic:cNvPicPr preferRelativeResize="0"/>
                   </pic:nvPicPr>
                   <pic:blipFill>
@@ -19184,12 +19172,12 @@
           <wp:inline distB="114300" distT="114300" distL="114300" distR="114300">
             <wp:extent cx="2457450" cy="1600200"/>
             <wp:effectExtent b="0" l="0" r="0" t="0"/>
-            <wp:docPr id="4" name="image19.png"/>
+            <wp:docPr id="4" name="image2.png"/>
             <a:graphic>
               <a:graphicData uri="http://schemas.openxmlformats.org/drawingml/2006/picture">
                 <pic:pic>
                   <pic:nvPicPr>
-                    <pic:cNvPr id="0" name="image19.png"/>
+                    <pic:cNvPr id="0" name="image2.png"/>
                     <pic:cNvPicPr preferRelativeResize="0"/>
                   </pic:nvPicPr>
                   <pic:blipFill>
@@ -19495,12 +19483,12 @@
           <wp:inline distB="114300" distT="114300" distL="114300" distR="114300">
             <wp:extent cx="5734050" cy="3581400"/>
             <wp:effectExtent b="0" l="0" r="0" t="0"/>
-            <wp:docPr id="1" name="image5.png"/>
+            <wp:docPr id="1" name="image7.png"/>
             <a:graphic>
               <a:graphicData uri="http://schemas.openxmlformats.org/drawingml/2006/picture">
                 <pic:pic>
                   <pic:nvPicPr>
-                    <pic:cNvPr id="0" name="image5.png"/>
+                    <pic:cNvPr id="0" name="image7.png"/>
                     <pic:cNvPicPr preferRelativeResize="0"/>
                   </pic:nvPicPr>
                   <pic:blipFill>
@@ -20141,12 +20129,12 @@
           <wp:inline distB="114300" distT="114300" distL="114300" distR="114300">
             <wp:extent cx="5734050" cy="4089400"/>
             <wp:effectExtent b="0" l="0" r="0" t="0"/>
-            <wp:docPr id="21" name="image23.png"/>
+            <wp:docPr id="21" name="image26.png"/>
             <a:graphic>
               <a:graphicData uri="http://schemas.openxmlformats.org/drawingml/2006/picture">
                 <pic:pic>
                   <pic:nvPicPr>
-                    <pic:cNvPr id="0" name="image23.png"/>
+                    <pic:cNvPr id="0" name="image26.png"/>
                     <pic:cNvPicPr preferRelativeResize="0"/>
                   </pic:nvPicPr>
                   <pic:blipFill>
@@ -20412,12 +20400,12 @@
           <wp:inline distB="114300" distT="114300" distL="114300" distR="114300">
             <wp:extent cx="5734050" cy="3759200"/>
             <wp:effectExtent b="0" l="0" r="0" t="0"/>
-            <wp:docPr id="22" name="image22.png"/>
+            <wp:docPr id="22" name="image18.png"/>
             <a:graphic>
               <a:graphicData uri="http://schemas.openxmlformats.org/drawingml/2006/picture">
                 <pic:pic>
                   <pic:nvPicPr>
-                    <pic:cNvPr id="0" name="image22.png"/>
+                    <pic:cNvPr id="0" name="image18.png"/>
                     <pic:cNvPicPr preferRelativeResize="0"/>
                   </pic:nvPicPr>
                   <pic:blipFill>
@@ -21055,12 +21043,12 @@
           <wp:inline distB="114300" distT="114300" distL="114300" distR="114300">
             <wp:extent cx="5734050" cy="4775200"/>
             <wp:effectExtent b="0" l="0" r="0" t="0"/>
-            <wp:docPr id="10" name="image7.png"/>
+            <wp:docPr id="11" name="image19.png"/>
             <a:graphic>
               <a:graphicData uri="http://schemas.openxmlformats.org/drawingml/2006/picture">
                 <pic:pic>
                   <pic:nvPicPr>
-                    <pic:cNvPr id="0" name="image7.png"/>
+                    <pic:cNvPr id="0" name="image19.png"/>
                     <pic:cNvPicPr preferRelativeResize="0"/>
                   </pic:nvPicPr>
                   <pic:blipFill>
@@ -21627,12 +21615,12 @@
           <wp:inline distB="114300" distT="114300" distL="114300" distR="114300">
             <wp:extent cx="5734050" cy="3632200"/>
             <wp:effectExtent b="0" l="0" r="0" t="0"/>
-            <wp:docPr id="8" name="image18.png"/>
+            <wp:docPr id="9" name="image9.png"/>
             <a:graphic>
               <a:graphicData uri="http://schemas.openxmlformats.org/drawingml/2006/picture">
                 <pic:pic>
                   <pic:nvPicPr>
-                    <pic:cNvPr id="0" name="image18.png"/>
+                    <pic:cNvPr id="0" name="image9.png"/>
                     <pic:cNvPicPr preferRelativeResize="0"/>
                   </pic:nvPicPr>
                   <pic:blipFill>
@@ -22491,12 +22479,12 @@
           <wp:inline distB="114300" distT="114300" distL="114300" distR="114300">
             <wp:extent cx="5734050" cy="3187700"/>
             <wp:effectExtent b="0" l="0" r="0" t="0"/>
-            <wp:docPr id="2" name="image6.png"/>
+            <wp:docPr id="2" name="image1.png"/>
             <a:graphic>
               <a:graphicData uri="http://schemas.openxmlformats.org/drawingml/2006/picture">
                 <pic:pic>
                   <pic:nvPicPr>
-                    <pic:cNvPr id="0" name="image6.png"/>
+                    <pic:cNvPr id="0" name="image1.png"/>
                     <pic:cNvPicPr preferRelativeResize="0"/>
                   </pic:nvPicPr>
                   <pic:blipFill>
@@ -23327,12 +23315,12 @@
           <wp:inline distB="114300" distT="114300" distL="114300" distR="114300">
             <wp:extent cx="5734050" cy="2349500"/>
             <wp:effectExtent b="0" l="0" r="0" t="0"/>
-            <wp:docPr id="23" name="image26.png"/>
+            <wp:docPr id="23" name="image25.png"/>
             <a:graphic>
               <a:graphicData uri="http://schemas.openxmlformats.org/drawingml/2006/picture">
                 <pic:pic>
                   <pic:nvPicPr>
-                    <pic:cNvPr id="0" name="image26.png"/>
+                    <pic:cNvPr id="0" name="image25.png"/>
                     <pic:cNvPicPr preferRelativeResize="0"/>
                   </pic:nvPicPr>
                   <pic:blipFill>
@@ -23430,12 +23418,12 @@
           <wp:inline distB="114300" distT="114300" distL="114300" distR="114300">
             <wp:extent cx="5543550" cy="4391025"/>
             <wp:effectExtent b="0" l="0" r="0" t="0"/>
-            <wp:docPr id="7" name="image2.png"/>
+            <wp:docPr id="8" name="image12.png"/>
             <a:graphic>
               <a:graphicData uri="http://schemas.openxmlformats.org/drawingml/2006/picture">
                 <pic:pic>
                   <pic:nvPicPr>
-                    <pic:cNvPr id="0" name="image2.png"/>
+                    <pic:cNvPr id="0" name="image12.png"/>
                     <pic:cNvPicPr preferRelativeResize="0"/>
                   </pic:nvPicPr>
                   <pic:blipFill>
@@ -23595,12 +23583,12 @@
           <wp:inline distB="114300" distT="114300" distL="114300" distR="114300">
             <wp:extent cx="5562600" cy="4400550"/>
             <wp:effectExtent b="0" l="0" r="0" t="0"/>
-            <wp:docPr id="11" name="image3.png"/>
+            <wp:docPr id="12" name="image6.png"/>
             <a:graphic>
               <a:graphicData uri="http://schemas.openxmlformats.org/drawingml/2006/picture">
                 <pic:pic>
                   <pic:nvPicPr>
-                    <pic:cNvPr id="0" name="image3.png"/>
+                    <pic:cNvPr id="0" name="image6.png"/>
                     <pic:cNvPicPr preferRelativeResize="0"/>
                   </pic:nvPicPr>
                   <pic:blipFill>
@@ -24078,12 +24066,12 @@
           <wp:inline distB="114300" distT="114300" distL="114300" distR="114300">
             <wp:extent cx="5429250" cy="3933825"/>
             <wp:effectExtent b="0" l="0" r="0" t="0"/>
-            <wp:docPr id="9" name="image11.png"/>
+            <wp:docPr id="10" name="image16.png"/>
             <a:graphic>
               <a:graphicData uri="http://schemas.openxmlformats.org/drawingml/2006/picture">
                 <pic:pic>
                   <pic:nvPicPr>
-                    <pic:cNvPr id="0" name="image11.png"/>
+                    <pic:cNvPr id="0" name="image16.png"/>
                     <pic:cNvPicPr preferRelativeResize="0"/>
                   </pic:nvPicPr>
                   <pic:blipFill>
@@ -24229,12 +24217,12 @@
           <wp:inline distB="114300" distT="114300" distL="114300" distR="114300">
             <wp:extent cx="5286375" cy="3714750"/>
             <wp:effectExtent b="0" l="0" r="0" t="0"/>
-            <wp:docPr id="6" name="image10.png"/>
+            <wp:docPr id="7" name="image8.png"/>
             <a:graphic>
               <a:graphicData uri="http://schemas.openxmlformats.org/drawingml/2006/picture">
                 <pic:pic>
                   <pic:nvPicPr>
-                    <pic:cNvPr id="0" name="image10.png"/>
+                    <pic:cNvPr id="0" name="image8.png"/>
                     <pic:cNvPicPr preferRelativeResize="0"/>
                   </pic:nvPicPr>
                   <pic:blipFill>
@@ -24397,12 +24385,12 @@
           <wp:inline distB="114300" distT="114300" distL="114300" distR="114300">
             <wp:extent cx="5734050" cy="4051300"/>
             <wp:effectExtent b="0" l="0" r="0" t="0"/>
-            <wp:docPr id="20" name="image17.png"/>
+            <wp:docPr id="20" name="image23.png"/>
             <a:graphic>
               <a:graphicData uri="http://schemas.openxmlformats.org/drawingml/2006/picture">
                 <pic:pic>
                   <pic:nvPicPr>
-                    <pic:cNvPr id="0" name="image17.png"/>
+                    <pic:cNvPr id="0" name="image23.png"/>
                     <pic:cNvPicPr preferRelativeResize="0"/>
                   </pic:nvPicPr>
                   <pic:blipFill>
@@ -24592,12 +24580,12 @@
           <wp:inline distB="114300" distT="114300" distL="114300" distR="114300">
             <wp:extent cx="5734050" cy="3886200"/>
             <wp:effectExtent b="0" l="0" r="0" t="0"/>
-            <wp:docPr id="5" name="image1.png"/>
+            <wp:docPr id="6" name="image4.png"/>
             <a:graphic>
               <a:graphicData uri="http://schemas.openxmlformats.org/drawingml/2006/picture">
                 <pic:pic>
                   <pic:nvPicPr>
-                    <pic:cNvPr id="0" name="image1.png"/>
+                    <pic:cNvPr id="0" name="image4.png"/>
                     <pic:cNvPicPr preferRelativeResize="0"/>
                   </pic:nvPicPr>
                   <pic:blipFill>
@@ -24701,12 +24689,12 @@
           <wp:inline distB="114300" distT="114300" distL="114300" distR="114300">
             <wp:extent cx="5734050" cy="3670300"/>
             <wp:effectExtent b="0" l="0" r="0" t="0"/>
-            <wp:docPr id="12" name="image15.png"/>
+            <wp:docPr id="13" name="image13.png"/>
             <a:graphic>
               <a:graphicData uri="http://schemas.openxmlformats.org/drawingml/2006/picture">
                 <pic:pic>
                   <pic:nvPicPr>
-                    <pic:cNvPr id="0" name="image15.png"/>
+                    <pic:cNvPr id="0" name="image13.png"/>
                     <pic:cNvPicPr preferRelativeResize="0"/>
                   </pic:nvPicPr>
                   <pic:blipFill>
@@ -24884,12 +24872,12 @@
           <wp:inline distB="114300" distT="114300" distL="114300" distR="114300">
             <wp:extent cx="5734050" cy="2717800"/>
             <wp:effectExtent b="0" l="0" r="0" t="0"/>
-            <wp:docPr id="17" name="image20.png"/>
+            <wp:docPr id="17" name="image22.png"/>
             <a:graphic>
               <a:graphicData uri="http://schemas.openxmlformats.org/drawingml/2006/picture">
                 <pic:pic>
                   <pic:nvPicPr>
-                    <pic:cNvPr id="0" name="image20.png"/>
+                    <pic:cNvPr id="0" name="image22.png"/>
                     <pic:cNvPicPr preferRelativeResize="0"/>
                   </pic:nvPicPr>
                   <pic:blipFill>
@@ -25401,12 +25389,12 @@
           <wp:inline distB="114300" distT="114300" distL="114300" distR="114300">
             <wp:extent cx="5734050" cy="3670300"/>
             <wp:effectExtent b="0" l="0" r="0" t="0"/>
-            <wp:docPr id="15" name="image13.png"/>
+            <wp:docPr id="16" name="image10.png"/>
             <a:graphic>
               <a:graphicData uri="http://schemas.openxmlformats.org/drawingml/2006/picture">
                 <pic:pic>
                   <pic:nvPicPr>
-                    <pic:cNvPr id="0" name="image13.png"/>
+                    <pic:cNvPr id="0" name="image10.png"/>
                     <pic:cNvPicPr preferRelativeResize="0"/>
                   </pic:nvPicPr>
                   <pic:blipFill>
@@ -25564,12 +25552,12 @@
           <wp:inline distB="114300" distT="114300" distL="114300" distR="114300">
             <wp:extent cx="5734050" cy="3670300"/>
             <wp:effectExtent b="0" l="0" r="0" t="0"/>
-            <wp:docPr id="18" name="image4.png"/>
+            <wp:docPr id="18" name="image14.png"/>
             <a:graphic>
               <a:graphicData uri="http://schemas.openxmlformats.org/drawingml/2006/picture">
                 <pic:pic>
                   <pic:nvPicPr>
-                    <pic:cNvPr id="0" name="image4.png"/>
+                    <pic:cNvPr id="0" name="image14.png"/>
                     <pic:cNvPicPr preferRelativeResize="0"/>
                   </pic:nvPicPr>
                   <pic:blipFill>
@@ -25807,12 +25795,12 @@
           <wp:inline distB="114300" distT="114300" distL="114300" distR="114300">
             <wp:extent cx="5686425" cy="4343400"/>
             <wp:effectExtent b="0" l="0" r="0" t="0"/>
-            <wp:docPr id="24" name="image27.png"/>
+            <wp:docPr id="24" name="image28.png"/>
             <a:graphic>
               <a:graphicData uri="http://schemas.openxmlformats.org/drawingml/2006/picture">
                 <pic:pic>
                   <pic:nvPicPr>
-                    <pic:cNvPr id="0" name="image27.png"/>
+                    <pic:cNvPr id="0" name="image28.png"/>
                     <pic:cNvPicPr preferRelativeResize="0"/>
                   </pic:nvPicPr>
                   <pic:blipFill>
@@ -26200,12 +26188,12 @@
           <wp:inline distB="114300" distT="114300" distL="114300" distR="114300">
             <wp:extent cx="5267325" cy="3619500"/>
             <wp:effectExtent b="0" l="0" r="0" t="0"/>
-            <wp:docPr id="25" name="image24.png"/>
+            <wp:docPr id="25" name="image21.png"/>
             <a:graphic>
               <a:graphicData uri="http://schemas.openxmlformats.org/drawingml/2006/picture">
                 <pic:pic>
                   <pic:nvPicPr>
-                    <pic:cNvPr id="0" name="image24.png"/>
+                    <pic:cNvPr id="0" name="image21.png"/>
                     <pic:cNvPicPr preferRelativeResize="0"/>
                   </pic:nvPicPr>
                   <pic:blipFill>
@@ -26547,12 +26535,12 @@
           <wp:inline distB="114300" distT="114300" distL="114300" distR="114300">
             <wp:extent cx="5734050" cy="3835400"/>
             <wp:effectExtent b="0" l="0" r="0" t="0"/>
-            <wp:docPr id="27" name="image25.png"/>
+            <wp:docPr id="27" name="image15.png"/>
             <a:graphic>
               <a:graphicData uri="http://schemas.openxmlformats.org/drawingml/2006/picture">
                 <pic:pic>
                   <pic:nvPicPr>
-                    <pic:cNvPr id="0" name="image25.png"/>
+                    <pic:cNvPr id="0" name="image15.png"/>
                     <pic:cNvPicPr preferRelativeResize="0"/>
                   </pic:nvPicPr>
                   <pic:blipFill>
@@ -26950,12 +26938,12 @@
           <wp:inline distB="114300" distT="114300" distL="114300" distR="114300">
             <wp:extent cx="5734050" cy="3416300"/>
             <wp:effectExtent b="0" l="0" r="0" t="0"/>
-            <wp:docPr id="13" name="image9.png"/>
+            <wp:docPr id="14" name="image11.png"/>
             <a:graphic>
               <a:graphicData uri="http://schemas.openxmlformats.org/drawingml/2006/picture">
                 <pic:pic>
                   <pic:nvPicPr>
-                    <pic:cNvPr id="0" name="image9.png"/>
+                    <pic:cNvPr id="0" name="image11.png"/>
                     <pic:cNvPicPr preferRelativeResize="0"/>
                   </pic:nvPicPr>
                   <pic:blipFill>

</xml_diff>